<commit_message>
changes to show what the forms for Admission section will look like. Forms format for Project and Graduation still need to be changed
</commit_message>
<xml_diff>
--- a/QF3 Apps/GradTrack/gradTrackScenarios.docx
+++ b/QF3 Apps/GradTrack/gradTrackScenarios.docx
@@ -28,8 +28,6 @@
           <w:numId w:val="4"/>
         </w:numPr>
       </w:pPr>
-      <w:bookmarkStart w:id="0" w:name="_GoBack"/>
-      <w:bookmarkEnd w:id="0"/>
       <w:r>
         <w:t>Normal Case</w:t>
       </w:r>
@@ -66,10 +64,7 @@
           </w:p>
           <w:p>
             <w:r>
-              <w:t>The standard sequence which assumes the</w:t>
-            </w:r>
-            <w:r>
-              <w:t xml:space="preserve"> student that meets all</w:t>
+              <w:t>The standard sequence which assumes the student that meets all</w:t>
             </w:r>
             <w:r>
               <w:t xml:space="preserve"> deadlines, and has no problems </w:t>
@@ -126,14 +121,76 @@
               <w:pStyle w:val="ListParagraph"/>
               <w:numPr>
                 <w:ilvl w:val="0"/>
+                <w:numId w:val="5"/>
+              </w:numPr>
+            </w:pPr>
+            <w:r>
+              <w:t xml:space="preserve">There will be </w:t>
+            </w:r>
+            <w:r>
+              <w:rPr>
+                <w:i/>
+                <w:iCs/>
+              </w:rPr>
+              <w:t>one</w:t>
+            </w:r>
+            <w:r>
+              <w:t xml:space="preserve"> form divided into </w:t>
+            </w:r>
+            <w:r>
+              <w:t xml:space="preserve">three </w:t>
+            </w:r>
+            <w:bookmarkStart w:id="0" w:name="_GoBack"/>
+            <w:bookmarkEnd w:id="0"/>
+            <w:r>
+              <w:t xml:space="preserve">subsections: Admission, Project, </w:t>
+            </w:r>
+            <w:proofErr w:type="gramStart"/>
+            <w:r>
+              <w:t>Graduation</w:t>
+            </w:r>
+            <w:proofErr w:type="gramEnd"/>
+            <w:r>
+              <w:t>.</w:t>
+            </w:r>
+          </w:p>
+          <w:p>
+            <w:pPr>
+              <w:rPr>
+                <w:b/>
+                <w:bCs/>
+              </w:rPr>
+            </w:pPr>
+            <w:r>
+              <w:rPr>
+                <w:b/>
+                <w:bCs/>
+              </w:rPr>
+              <w:t>ADMISSION</w:t>
+            </w:r>
+          </w:p>
+          <w:p>
+            <w:pPr>
+              <w:pStyle w:val="ListParagraph"/>
+              <w:numPr>
+                <w:ilvl w:val="0"/>
                 <w:numId w:val="3"/>
               </w:numPr>
             </w:pPr>
             <w:r>
-              <w:t xml:space="preserve">Student accepts admission offer for </w:t>
-            </w:r>
-            <w:r>
-              <w:t>a given semester</w:t>
+              <w:t>Student accepts admission offer for a given semester</w:t>
+            </w:r>
+          </w:p>
+          <w:p>
+            <w:pPr>
+              <w:pStyle w:val="ListParagraph"/>
+              <w:numPr>
+                <w:ilvl w:val="0"/>
+                <w:numId w:val="3"/>
+              </w:numPr>
+            </w:pPr>
+            <w:r>
+              <w:t>Student registers to the same semester he is admitted in (normal case)</w:t>
             </w:r>
           </w:p>
           <w:p>
@@ -141,6 +198,35 @@
               <w:pStyle w:val="ListParagraph"/>
               <w:numPr>
                 <w:ilvl w:val="1"/>
+                <w:numId w:val="3"/>
+              </w:numPr>
+            </w:pPr>
+            <w:proofErr w:type="spellStart"/>
+            <w:r>
+              <w:t>Aneta</w:t>
+            </w:r>
+            <w:proofErr w:type="spellEnd"/>
+            <w:r>
+              <w:t xml:space="preserve"> should be able to find student and see which semester they are registered to</w:t>
+            </w:r>
+          </w:p>
+          <w:p>
+            <w:pPr>
+              <w:pStyle w:val="ListParagraph"/>
+              <w:numPr>
+                <w:ilvl w:val="0"/>
+                <w:numId w:val="3"/>
+              </w:numPr>
+            </w:pPr>
+            <w:r>
+              <w:t>Student attends Research Workshop in the same semester as his registration</w:t>
+            </w:r>
+          </w:p>
+          <w:p>
+            <w:pPr>
+              <w:pStyle w:val="ListParagraph"/>
+              <w:numPr>
+                <w:ilvl w:val="0"/>
                 <w:numId w:val="3"/>
               </w:numPr>
             </w:pPr>
@@ -154,7 +240,173 @@
               <w:t>Form</w:t>
             </w:r>
             <w:r>
-              <w:t>: Include student ID, name, semester, program all selected through a drop down</w:t>
+              <w:t xml:space="preserve">. The form is displayed in a </w:t>
+            </w:r>
+            <w:r>
+              <w:t>Heading</w:t>
+            </w:r>
+            <w:r>
+              <w:t xml:space="preserve">-Summary </w:t>
+            </w:r>
+            <w:r>
+              <w:t>format</w:t>
+            </w:r>
+            <w:r>
+              <w:t xml:space="preserve">. That is the form is divided into </w:t>
+            </w:r>
+            <w:r>
+              <w:t>headings</w:t>
+            </w:r>
+            <w:r>
+              <w:t xml:space="preserve">, and a summary of each </w:t>
+            </w:r>
+            <w:r>
+              <w:t>heading</w:t>
+            </w:r>
+            <w:r>
+              <w:t xml:space="preserve"> is displayed right below the heading. To change the info in each section, you click on the </w:t>
+            </w:r>
+            <w:r>
+              <w:t>heading</w:t>
+            </w:r>
+            <w:r>
+              <w:t>. See the RPP app as an example.</w:t>
+            </w:r>
+          </w:p>
+          <w:p>
+            <w:pPr>
+              <w:pStyle w:val="ListParagraph"/>
+            </w:pPr>
+            <w:r>
+              <w:t xml:space="preserve">The </w:t>
+            </w:r>
+            <w:r>
+              <w:t>headings</w:t>
+            </w:r>
+            <w:r>
+              <w:t xml:space="preserve"> and summary</w:t>
+            </w:r>
+            <w:r>
+              <w:t xml:space="preserve"> info</w:t>
+            </w:r>
+            <w:r>
+              <w:t xml:space="preserve"> for Admission Form:</w:t>
+            </w:r>
+          </w:p>
+          <w:p>
+            <w:pPr>
+              <w:ind w:firstLine="880"/>
+            </w:pPr>
+            <w:r>
+              <w:t>Status: [accepted offer, registered, closed]</w:t>
+            </w:r>
+          </w:p>
+          <w:p>
+            <w:pPr>
+              <w:ind w:firstLine="880"/>
+            </w:pPr>
+            <w:r>
+              <w:t>Accepted</w:t>
+            </w:r>
+          </w:p>
+          <w:p>
+            <w:pPr>
+              <w:ind w:firstLine="880"/>
+            </w:pPr>
+            <w:r>
+              <w:t xml:space="preserve">   First Name</w:t>
+            </w:r>
+          </w:p>
+          <w:p>
+            <w:pPr>
+              <w:ind w:firstLine="880"/>
+            </w:pPr>
+            <w:r>
+              <w:t xml:space="preserve">   Last Name</w:t>
+            </w:r>
+          </w:p>
+          <w:p>
+            <w:pPr>
+              <w:ind w:firstLine="880"/>
+            </w:pPr>
+            <w:r>
+              <w:t xml:space="preserve">   Student ID</w:t>
+            </w:r>
+          </w:p>
+          <w:p>
+            <w:pPr>
+              <w:ind w:firstLine="880"/>
+            </w:pPr>
+            <w:r>
+              <w:t xml:space="preserve">   Date Accepted</w:t>
+            </w:r>
+          </w:p>
+          <w:p>
+            <w:pPr>
+              <w:ind w:firstLine="880"/>
+            </w:pPr>
+            <w:r>
+              <w:t>Registered</w:t>
+            </w:r>
+          </w:p>
+          <w:p>
+            <w:pPr>
+              <w:ind w:firstLine="880"/>
+            </w:pPr>
+            <w:r>
+              <w:t xml:space="preserve">   Start Semester</w:t>
+            </w:r>
+          </w:p>
+          <w:p>
+            <w:pPr>
+              <w:ind w:firstLine="880"/>
+            </w:pPr>
+            <w:r>
+              <w:t xml:space="preserve">   Date Workshop Completed</w:t>
+            </w:r>
+          </w:p>
+          <w:p>
+            <w:pPr>
+              <w:ind w:firstLine="880"/>
+            </w:pPr>
+            <w:r>
+              <w:t>Pre-requisites</w:t>
+            </w:r>
+          </w:p>
+          <w:p>
+            <w:pPr>
+              <w:ind w:left="1163" w:hanging="283"/>
+            </w:pPr>
+            <w:r>
+              <w:t xml:space="preserve">   3 pre-</w:t>
+            </w:r>
+            <w:proofErr w:type="spellStart"/>
+            <w:r>
+              <w:t>req</w:t>
+            </w:r>
+            <w:proofErr w:type="spellEnd"/>
+            <w:r>
+              <w:t xml:space="preserve"> courses (must be verified that student has completed them. This is done with      a signature field which includes date completed).</w:t>
+            </w:r>
+          </w:p>
+          <w:p>
+            <w:pPr>
+              <w:ind w:left="1163" w:hanging="283"/>
+            </w:pPr>
+          </w:p>
+          <w:p>
+            <w:pPr>
+              <w:rPr>
+                <w:b/>
+                <w:bCs/>
+              </w:rPr>
+            </w:pPr>
+            <w:r>
+              <w:rPr>
+                <w:b/>
+                <w:bCs/>
+              </w:rPr>
+              <w:t>PROJECT</w:t>
             </w:r>
           </w:p>
           <w:p>
@@ -166,10 +418,16 @@
               </w:numPr>
             </w:pPr>
             <w:r>
-              <w:t>Student registers to the same semes</w:t>
-            </w:r>
-            <w:r>
-              <w:t>ter he is admitted in (normal case)</w:t>
+              <w:t>No later than 5</w:t>
+            </w:r>
+            <w:r>
+              <w:rPr>
+                <w:vertAlign w:val="superscript"/>
+              </w:rPr>
+              <w:t>th</w:t>
+            </w:r>
+            <w:r>
+              <w:t xml:space="preserve"> semester, student registers to a project</w:t>
             </w:r>
           </w:p>
           <w:p>
@@ -194,129 +452,6 @@
                 <w:b/>
                 <w:bCs/>
               </w:rPr>
-              <w:t xml:space="preserve">: </w:t>
-            </w:r>
-            <w:r>
-              <w:t xml:space="preserve">Either a form for </w:t>
-            </w:r>
-            <w:r>
-              <w:t>‘</w:t>
-            </w:r>
-            <w:r>
-              <w:t>permission of courses</w:t>
-            </w:r>
-            <w:r>
-              <w:t>’</w:t>
-            </w:r>
-            <w:r>
-              <w:t xml:space="preserve">, or using </w:t>
-            </w:r>
-            <w:proofErr w:type="spellStart"/>
-            <w:r>
-              <w:t>Rebaska</w:t>
-            </w:r>
-            <w:proofErr w:type="spellEnd"/>
-          </w:p>
-          <w:p>
-            <w:pPr>
-              <w:pStyle w:val="ListParagraph"/>
-              <w:numPr>
-                <w:ilvl w:val="1"/>
-                <w:numId w:val="3"/>
-              </w:numPr>
-            </w:pPr>
-            <w:proofErr w:type="spellStart"/>
-            <w:r>
-              <w:t>Aneta</w:t>
-            </w:r>
-            <w:proofErr w:type="spellEnd"/>
-            <w:r>
-              <w:t xml:space="preserve"> should be able to find student and see which semester they are registered to</w:t>
-            </w:r>
-          </w:p>
-          <w:p>
-            <w:pPr>
-              <w:pStyle w:val="ListParagraph"/>
-              <w:numPr>
-                <w:ilvl w:val="0"/>
-                <w:numId w:val="3"/>
-              </w:numPr>
-            </w:pPr>
-            <w:r>
-              <w:t>Student attends Research Workshop in the same semester as his registration</w:t>
-            </w:r>
-          </w:p>
-          <w:p>
-            <w:pPr>
-              <w:pStyle w:val="ListParagraph"/>
-              <w:numPr>
-                <w:ilvl w:val="1"/>
-                <w:numId w:val="3"/>
-              </w:numPr>
-            </w:pPr>
-            <w:r>
-              <w:rPr>
-                <w:b/>
-                <w:bCs/>
-                <w:i/>
-                <w:iCs/>
-              </w:rPr>
-              <w:t>Form</w:t>
-            </w:r>
-            <w:r>
-              <w:rPr>
-                <w:b/>
-                <w:bCs/>
-              </w:rPr>
-              <w:t xml:space="preserve">: </w:t>
-            </w:r>
-            <w:r>
-              <w:t>a True/False for Research Workshop requirement</w:t>
-            </w:r>
-          </w:p>
-          <w:p>
-            <w:pPr>
-              <w:pStyle w:val="ListParagraph"/>
-              <w:numPr>
-                <w:ilvl w:val="0"/>
-                <w:numId w:val="3"/>
-              </w:numPr>
-            </w:pPr>
-            <w:r>
-              <w:t>No later than 5</w:t>
-            </w:r>
-            <w:r>
-              <w:rPr>
-                <w:vertAlign w:val="superscript"/>
-              </w:rPr>
-              <w:t>th</w:t>
-            </w:r>
-            <w:r>
-              <w:t xml:space="preserve"> semester, student registers to a project</w:t>
-            </w:r>
-          </w:p>
-          <w:p>
-            <w:pPr>
-              <w:pStyle w:val="ListParagraph"/>
-              <w:numPr>
-                <w:ilvl w:val="1"/>
-                <w:numId w:val="3"/>
-              </w:numPr>
-            </w:pPr>
-            <w:r>
-              <w:rPr>
-                <w:b/>
-                <w:bCs/>
-                <w:i/>
-                <w:iCs/>
-              </w:rPr>
-              <w:t>Form</w:t>
-            </w:r>
-            <w:r>
-              <w:rPr>
-                <w:b/>
-                <w:bCs/>
-              </w:rPr>
               <w:t>:</w:t>
             </w:r>
             <w:r>
@@ -427,6 +562,7 @@
               </w:numPr>
             </w:pPr>
             <w:r>
+              <w:lastRenderedPageBreak/>
               <w:t>Student has registered for another semester</w:t>
             </w:r>
           </w:p>
@@ -440,6 +576,22 @@
             </w:pPr>
             <w:r>
               <w:t>Etc.</w:t>
+            </w:r>
+          </w:p>
+          <w:p/>
+          <w:p>
+            <w:pPr>
+              <w:rPr>
+                <w:b/>
+                <w:bCs/>
+              </w:rPr>
+            </w:pPr>
+            <w:r>
+              <w:rPr>
+                <w:b/>
+                <w:bCs/>
+              </w:rPr>
+              <w:t>GRADUATION</w:t>
             </w:r>
           </w:p>
           <w:p>
@@ -566,6 +718,7 @@
                 <w:b/>
                 <w:bCs/>
               </w:rPr>
+              <w:lastRenderedPageBreak/>
               <w:t>Test Cases</w:t>
             </w:r>
           </w:p>
@@ -764,6 +917,119 @@
     </w:lvl>
   </w:abstractNum>
   <w:abstractNum w:abstractNumId="2" w15:restartNumberingAfterBreak="0">
+    <w:nsid w:val="379C108B"/>
+    <w:multiLevelType w:val="hybridMultilevel"/>
+    <w:tmpl w:val="63D08C64"/>
+    <w:lvl w:ilvl="0" w:tplc="2D7412D8">
+      <w:start w:val="3"/>
+      <w:numFmt w:val="bullet"/>
+      <w:lvlText w:val="-"/>
+      <w:lvlJc w:val="left"/>
+      <w:pPr>
+        <w:ind w:left="720" w:hanging="360"/>
+      </w:pPr>
+      <w:rPr>
+        <w:rFonts w:ascii="Calibri" w:eastAsiaTheme="minorHAnsi" w:hAnsi="Calibri" w:cstheme="minorBidi" w:hint="default"/>
+      </w:rPr>
+    </w:lvl>
+    <w:lvl w:ilvl="1" w:tplc="10090003" w:tentative="1">
+      <w:start w:val="1"/>
+      <w:numFmt w:val="bullet"/>
+      <w:lvlText w:val="o"/>
+      <w:lvlJc w:val="left"/>
+      <w:pPr>
+        <w:ind w:left="1440" w:hanging="360"/>
+      </w:pPr>
+      <w:rPr>
+        <w:rFonts w:ascii="Courier New" w:hAnsi="Courier New" w:cs="Courier New" w:hint="default"/>
+      </w:rPr>
+    </w:lvl>
+    <w:lvl w:ilvl="2" w:tplc="10090005" w:tentative="1">
+      <w:start w:val="1"/>
+      <w:numFmt w:val="bullet"/>
+      <w:lvlText w:val=""/>
+      <w:lvlJc w:val="left"/>
+      <w:pPr>
+        <w:ind w:left="2160" w:hanging="360"/>
+      </w:pPr>
+      <w:rPr>
+        <w:rFonts w:ascii="Wingdings" w:hAnsi="Wingdings" w:hint="default"/>
+      </w:rPr>
+    </w:lvl>
+    <w:lvl w:ilvl="3" w:tplc="10090001" w:tentative="1">
+      <w:start w:val="1"/>
+      <w:numFmt w:val="bullet"/>
+      <w:lvlText w:val=""/>
+      <w:lvlJc w:val="left"/>
+      <w:pPr>
+        <w:ind w:left="2880" w:hanging="360"/>
+      </w:pPr>
+      <w:rPr>
+        <w:rFonts w:ascii="Symbol" w:hAnsi="Symbol" w:hint="default"/>
+      </w:rPr>
+    </w:lvl>
+    <w:lvl w:ilvl="4" w:tplc="10090003" w:tentative="1">
+      <w:start w:val="1"/>
+      <w:numFmt w:val="bullet"/>
+      <w:lvlText w:val="o"/>
+      <w:lvlJc w:val="left"/>
+      <w:pPr>
+        <w:ind w:left="3600" w:hanging="360"/>
+      </w:pPr>
+      <w:rPr>
+        <w:rFonts w:ascii="Courier New" w:hAnsi="Courier New" w:cs="Courier New" w:hint="default"/>
+      </w:rPr>
+    </w:lvl>
+    <w:lvl w:ilvl="5" w:tplc="10090005" w:tentative="1">
+      <w:start w:val="1"/>
+      <w:numFmt w:val="bullet"/>
+      <w:lvlText w:val=""/>
+      <w:lvlJc w:val="left"/>
+      <w:pPr>
+        <w:ind w:left="4320" w:hanging="360"/>
+      </w:pPr>
+      <w:rPr>
+        <w:rFonts w:ascii="Wingdings" w:hAnsi="Wingdings" w:hint="default"/>
+      </w:rPr>
+    </w:lvl>
+    <w:lvl w:ilvl="6" w:tplc="10090001" w:tentative="1">
+      <w:start w:val="1"/>
+      <w:numFmt w:val="bullet"/>
+      <w:lvlText w:val=""/>
+      <w:lvlJc w:val="left"/>
+      <w:pPr>
+        <w:ind w:left="5040" w:hanging="360"/>
+      </w:pPr>
+      <w:rPr>
+        <w:rFonts w:ascii="Symbol" w:hAnsi="Symbol" w:hint="default"/>
+      </w:rPr>
+    </w:lvl>
+    <w:lvl w:ilvl="7" w:tplc="10090003" w:tentative="1">
+      <w:start w:val="1"/>
+      <w:numFmt w:val="bullet"/>
+      <w:lvlText w:val="o"/>
+      <w:lvlJc w:val="left"/>
+      <w:pPr>
+        <w:ind w:left="5760" w:hanging="360"/>
+      </w:pPr>
+      <w:rPr>
+        <w:rFonts w:ascii="Courier New" w:hAnsi="Courier New" w:cs="Courier New" w:hint="default"/>
+      </w:rPr>
+    </w:lvl>
+    <w:lvl w:ilvl="8" w:tplc="10090005" w:tentative="1">
+      <w:start w:val="1"/>
+      <w:numFmt w:val="bullet"/>
+      <w:lvlText w:val=""/>
+      <w:lvlJc w:val="left"/>
+      <w:pPr>
+        <w:ind w:left="6480" w:hanging="360"/>
+      </w:pPr>
+      <w:rPr>
+        <w:rFonts w:ascii="Wingdings" w:hAnsi="Wingdings" w:hint="default"/>
+      </w:rPr>
+    </w:lvl>
+  </w:abstractNum>
+  <w:abstractNum w:abstractNumId="3" w15:restartNumberingAfterBreak="0">
     <w:nsid w:val="5EF17C90"/>
     <w:multiLevelType w:val="hybridMultilevel"/>
     <w:tmpl w:val="3A265568"/>
@@ -849,7 +1115,7 @@
       </w:pPr>
     </w:lvl>
   </w:abstractNum>
-  <w:abstractNum w:abstractNumId="3" w15:restartNumberingAfterBreak="0">
+  <w:abstractNum w:abstractNumId="4" w15:restartNumberingAfterBreak="0">
     <w:nsid w:val="66ED567F"/>
     <w:multiLevelType w:val="hybridMultilevel"/>
     <w:tmpl w:val="309E699A"/>
@@ -966,13 +1232,16 @@
     <w:abstractNumId w:val="1"/>
   </w:num>
   <w:num w:numId="2">
-    <w:abstractNumId w:val="3"/>
+    <w:abstractNumId w:val="4"/>
   </w:num>
   <w:num w:numId="3">
-    <w:abstractNumId w:val="2"/>
+    <w:abstractNumId w:val="3"/>
   </w:num>
   <w:num w:numId="4">
     <w:abstractNumId w:val="0"/>
+  </w:num>
+  <w:num w:numId="5">
+    <w:abstractNumId w:val="2"/>
   </w:num>
 </w:numbering>
 </file>
@@ -1834,7 +2103,7 @@
 </file>
 
 <file path=customXml/itemProps1.xml><?xml version="1.0" encoding="utf-8"?>
-<ds:datastoreItem xmlns:ds="http://schemas.openxmlformats.org/officeDocument/2006/customXml" ds:itemID="{6B2D856C-31E3-4C3C-A933-A9E882E07B11}">
+<ds:datastoreItem xmlns:ds="http://schemas.openxmlformats.org/officeDocument/2006/customXml" ds:itemID="{A51C9DF8-EEDF-4E9D-9E1A-442ED353FCAC}">
   <ds:schemaRefs>
     <ds:schemaRef ds:uri="urn:schemas-microsoft-com.VSTO2008Demos.ControlsStorage"/>
   </ds:schemaRefs>

</xml_diff>